<commit_message>
Inspections, Workflows, and Permissions
</commit_message>
<xml_diff>
--- a/storage/edited.docx
+++ b/storage/edited.docx
@@ -4,17 +4,16 @@
   <w:body>
     <w:p>
       <w:r>
-        <w:t xml:space="preserve">This is a test 14 and Test Workflow Project and finally </w:t>
+        <w:t xml:space="preserve">This is a test 22 and TestABC and finally </w:t>
       </w:r>
       <w:r>
-        <w:t>3S Contracting, LLC.</w:t>
+        <w:t>Academy Development</w:t>
       </w:r>
     </w:p>
     <w:p/>
     <w:p>
       <w:r>
-        <w:t>Check dams are small barriers consisting of loose rock, rock bags, or organic filter tubes placed across a drainage swale or ditch.
-Storm drain inlet protection measures prevent soil and debris from entering storm drain inlets. Per the city of Frisco ordinance alternatives for curb blocking inlet protection such as inlet inserts should be utilized.</w:t>
+        <w:t/>
       </w:r>
     </w:p>
     <w:sectPr>

</xml_diff>

<commit_message>
Updated trying to fix SWPPP merger
</commit_message>
<xml_diff>
--- a/storage/edited.docx
+++ b/storage/edited.docx
@@ -4,16 +4,17 @@
   <w:body>
     <w:p>
       <w:r>
-        <w:t xml:space="preserve">This is a test 1 and Andrew Pearson and finally </w:t>
+        <w:t xml:space="preserve">This is a test 14 and Test Workflow Project and finally </w:t>
       </w:r>
       <w:r>
-        <w:t>8600Merritt Apartments, LLC</w:t>
+        <w:t>3S Contracting, LLC.</w:t>
       </w:r>
     </w:p>
     <w:p/>
     <w:p>
       <w:r>
-        <w:t/>
+        <w:t>Check dams are small barriers consisting of loose rock, rock bags, or organic filter tubes placed across a drainage swale or ditch.
+Storm drain inlet protection measures prevent soil and debris from entering storm drain inlets. Per the city of Frisco ordinance alternatives for curb blocking inlet protection such as inlet inserts should be utilized.</w:t>
       </w:r>
     </w:p>
     <w:sectPr>

</xml_diff>